<commit_message>
Nog even prive houden HS
</commit_message>
<xml_diff>
--- a/30 Blok 3/40 Opdrachten Blok 3/InlevertemplateBlok3.docx
+++ b/30 Blok 3/40 Opdrachten Blok 3/InlevertemplateBlok3.docx
@@ -54,16 +54,8 @@
         <w:rPr>
           <w:b/>
         </w:rPr>
-        <w:t xml:space="preserve">te waarde voor s en wat is de </w:t>
-      </w:r>
-      <w:proofErr w:type="spellStart"/>
-      <w:r>
-        <w:rPr>
-          <w:b/>
-        </w:rPr>
-        <w:t>s_true</w:t>
-      </w:r>
-      <w:proofErr w:type="spellEnd"/>
+        <w:t>te waarde voor s en wat is de s_true</w:t>
+      </w:r>
       <w:r>
         <w:rPr>
           <w:b/>
@@ -112,35 +104,7 @@
           <w:rFonts w:eastAsia="Times New Roman" w:cs="Times New Roman"/>
           <w:b/>
         </w:rPr>
-        <w:t xml:space="preserve"> grafiek waarin je de waarde voor uitzet </w:t>
-      </w:r>
-      <w:r>
-        <w:rPr>
-          <w:rFonts w:eastAsia="Times New Roman" w:cs="Times New Roman"/>
-          <w:b/>
-        </w:rPr>
-        <w:t xml:space="preserve">chi-2 </w:t>
-      </w:r>
-      <w:r>
-        <w:rPr>
-          <w:rFonts w:eastAsia="Times New Roman" w:cs="Times New Roman"/>
-          <w:b/>
-        </w:rPr>
-        <w:t xml:space="preserve">tegen </w:t>
-      </w:r>
-      <w:r>
-        <w:rPr>
-          <w:rFonts w:eastAsia="Times New Roman" w:cs="Times New Roman"/>
-          <w:b/>
-        </w:rPr>
-        <w:t>s</w:t>
-      </w:r>
-      <w:r>
-        <w:rPr>
-          <w:rFonts w:eastAsia="Times New Roman" w:cs="Times New Roman"/>
-          <w:b/>
-        </w:rPr>
-        <w:t>.</w:t>
+        <w:t xml:space="preserve"> grafiek waarin je de waarde voor uitzet chi-2 tegen s.</w:t>
       </w:r>
     </w:p>
     <w:p>
@@ -182,16 +146,8 @@
         <w:rPr>
           <w:b/>
         </w:rPr>
-        <w:t xml:space="preserve">te waarde voor s en wat is de </w:t>
-      </w:r>
-      <w:proofErr w:type="spellStart"/>
-      <w:r>
-        <w:rPr>
-          <w:b/>
-        </w:rPr>
-        <w:t>s_true</w:t>
-      </w:r>
-      <w:proofErr w:type="spellEnd"/>
+        <w:t>te waarde voor s en wat is de s_true</w:t>
+      </w:r>
       <w:r>
         <w:rPr>
           <w:b/>
@@ -239,277 +195,261 @@
           <w:b/>
         </w:rPr>
         <w:t xml:space="preserve">per vrijheidsgraad </w:t>
+      </w:r>
+      <w:r>
+        <w:rPr>
+          <w:b/>
+        </w:rPr>
+        <w:t>voor deze fit?</w:t>
+      </w:r>
+    </w:p>
+    <w:p>
+      <w:r>
+        <w:t>Antwoord</w:t>
+      </w:r>
+    </w:p>
+    <w:p>
+      <w:pPr>
+        <w:rPr>
+          <w:b/>
+        </w:rPr>
+      </w:pPr>
+      <w:r>
+        <w:rPr>
+          <w:rFonts w:cs="Courier New"/>
+          <w:color w:val="FF0000"/>
+        </w:rPr>
+        <w:t>Vergeet je code niet in te voeren op de volgende pagina!</w:t>
+      </w:r>
+    </w:p>
+    <w:p>
+      <w:pPr>
+        <w:rPr>
+          <w:b/>
+        </w:rPr>
+      </w:pPr>
+      <w:r>
+        <w:rPr>
+          <w:b/>
+        </w:rPr>
+        <w:br w:type="page"/>
+      </w:r>
+    </w:p>
+    <w:p>
+      <w:pPr>
+        <w:rPr>
+          <w:b/>
+        </w:rPr>
+      </w:pPr>
+      <w:r>
+        <w:rPr>
+          <w:b/>
+        </w:rPr>
+        <w:lastRenderedPageBreak/>
+        <w:t>Voer hieronder je code toe:</w:t>
+      </w:r>
+    </w:p>
+    <w:p>
+      <w:pPr>
+        <w:rPr>
+          <w:rFonts w:ascii="Courier New" w:hAnsi="Courier New" w:cs="Courier New"/>
+          <w:lang w:val="en-US"/>
+        </w:rPr>
+      </w:pPr>
+      <w:r>
+        <w:rPr>
+          <w:rFonts w:ascii="Courier New" w:hAnsi="Courier New" w:cs="Courier New"/>
+          <w:lang w:val="en-US"/>
+        </w:rPr>
+        <w:t>CODE in courier font</w:t>
+      </w:r>
+    </w:p>
+    <w:p>
+      <w:pPr>
+        <w:rPr>
+          <w:rFonts w:ascii="Courier New" w:hAnsi="Courier New" w:cs="Courier New"/>
+          <w:lang w:val="en-US"/>
+        </w:rPr>
+      </w:pPr>
+      <w:r>
+        <w:rPr>
+          <w:rFonts w:ascii="Courier New" w:hAnsi="Courier New" w:cs="Courier New"/>
+          <w:lang w:val="en-US"/>
+        </w:rPr>
+        <w:br w:type="page"/>
+      </w:r>
+    </w:p>
+    <w:p>
+      <w:pPr>
+        <w:pStyle w:val="Heading1"/>
+      </w:pPr>
+      <w:r>
+        <w:lastRenderedPageBreak/>
+        <w:t>Opgave B</w:t>
+      </w:r>
+      <w:r>
+        <w:t>3.B</w:t>
+      </w:r>
+      <w:r>
+        <w:t xml:space="preserve"> </w:t>
+      </w:r>
+      <w:r>
+        <w:t>Halfwaardedikte II</w:t>
+      </w:r>
+      <w:r>
+        <w:t>I</w:t>
+      </w:r>
+    </w:p>
+    <w:p>
+      <w:pPr>
+        <w:rPr>
+          <w:rFonts w:cs="Courier New"/>
+        </w:rPr>
+      </w:pPr>
+    </w:p>
+    <w:p>
+      <w:pPr>
+        <w:rPr>
+          <w:rFonts w:cs="Courier New"/>
+          <w:b/>
+        </w:rPr>
+      </w:pPr>
+      <w:r>
+        <w:rPr>
+          <w:rFonts w:cs="Courier New"/>
+          <w:b/>
+        </w:rPr>
+        <w:t>Maak een plot met de datapunten, foutenvlaggen en het gefitte resultaat.</w:t>
+      </w:r>
+    </w:p>
+    <w:p>
+      <w:pPr>
+        <w:rPr>
+          <w:rFonts w:cs="Courier New"/>
+        </w:rPr>
+      </w:pPr>
+      <w:r>
+        <w:rPr>
+          <w:rFonts w:cs="Courier New"/>
+        </w:rPr>
+        <w:t>Plot</w:t>
+      </w:r>
+    </w:p>
+    <w:p>
+      <w:pPr>
+        <w:rPr>
+          <w:rFonts w:cs="Courier New"/>
+          <w:b/>
+        </w:rPr>
+      </w:pPr>
+      <w:r>
+        <w:rPr>
+          <w:rFonts w:cs="Courier New"/>
+          <w:b/>
+        </w:rPr>
+        <w:t>Wat is</w:t>
+      </w:r>
+      <w:r>
+        <w:rPr>
+          <w:rFonts w:cs="Courier New"/>
+          <w:b/>
+        </w:rPr>
+        <w:t xml:space="preserve"> de onzekerheid op de gefitte d</w:t>
+      </w:r>
+      <w:r>
+        <w:rPr>
+          <w:rFonts w:cs="Courier New"/>
+          <w:b/>
+          <w:vertAlign w:val="subscript"/>
+        </w:rPr>
+        <w:t>half</w:t>
+      </w:r>
+      <w:r>
+        <w:rPr>
+          <w:rFonts w:cs="Courier New"/>
+          <w:b/>
+        </w:rPr>
+        <w:t>?</w:t>
+      </w:r>
+    </w:p>
+    <w:p>
+      <w:pPr>
+        <w:rPr>
+          <w:rFonts w:cs="Courier New"/>
+        </w:rPr>
+      </w:pPr>
+      <w:r>
+        <w:rPr>
+          <w:rFonts w:cs="Courier New"/>
+        </w:rPr>
+        <w:t>Antwoord</w:t>
+      </w:r>
+    </w:p>
+    <w:p>
+      <w:pPr>
+        <w:rPr>
+          <w:rFonts w:cs="Courier New"/>
+          <w:b/>
+        </w:rPr>
+      </w:pPr>
+      <w:r>
+        <w:rPr>
+          <w:rFonts w:cs="Courier New"/>
+          <w:b/>
+        </w:rPr>
+        <w:t>Zijn de twee parameters gecorreleerd? Wat betekent dat?</w:t>
+      </w:r>
+    </w:p>
+    <w:p>
+      <w:pPr>
+        <w:rPr>
+          <w:rFonts w:cs="Courier New"/>
+        </w:rPr>
+      </w:pPr>
+      <w:r>
+        <w:rPr>
+          <w:rFonts w:cs="Courier New"/>
+        </w:rPr>
+        <w:t>Antwoord</w:t>
+      </w:r>
+    </w:p>
+    <w:p>
+      <w:pPr>
+        <w:rPr>
+          <w:rFonts w:cs="Courier New"/>
+          <w:b/>
+        </w:rPr>
+      </w:pPr>
+      <w:r>
+        <w:rPr>
+          <w:rFonts w:cs="Courier New"/>
+          <w:b/>
+        </w:rPr>
+        <w:t>Is de gefitte d</w:t>
+      </w:r>
+      <w:r>
+        <w:rPr>
+          <w:rFonts w:cs="Courier New"/>
+          <w:b/>
+          <w:vertAlign w:val="subscript"/>
+        </w:rPr>
+        <w:t>half</w:t>
+      </w:r>
+      <w:r>
+        <w:rPr>
+          <w:rFonts w:cs="Courier New"/>
+          <w:b/>
+        </w:rPr>
+        <w:t xml:space="preserve"> zuiver of onzuiver?</w:t>
       </w:r>
       <w:bookmarkStart w:id="0" w:name="_GoBack"/>
       <w:bookmarkEnd w:id="0"/>
       <w:r>
         <w:rPr>
-          <w:b/>
-        </w:rPr>
-        <w:t>voor deze fit?</w:t>
-      </w:r>
-    </w:p>
-    <w:p>
-      <w:r>
-        <w:t>Antwoord</w:t>
-      </w:r>
-    </w:p>
-    <w:p>
-      <w:pPr>
-        <w:rPr>
-          <w:b/>
-        </w:rPr>
-      </w:pPr>
-      <w:r>
-        <w:rPr>
-          <w:rFonts w:cs="Courier New"/>
-          <w:color w:val="FF0000"/>
-        </w:rPr>
-        <w:t>Vergeet je code niet in te voeren op de volgende pagina!</w:t>
-      </w:r>
-    </w:p>
-    <w:p>
-      <w:pPr>
-        <w:rPr>
-          <w:b/>
-        </w:rPr>
-      </w:pPr>
-      <w:r>
-        <w:rPr>
-          <w:b/>
-        </w:rPr>
-        <w:br w:type="page"/>
-      </w:r>
-    </w:p>
-    <w:p>
-      <w:pPr>
-        <w:rPr>
-          <w:b/>
-        </w:rPr>
-      </w:pPr>
-      <w:r>
-        <w:rPr>
-          <w:b/>
-        </w:rPr>
-        <w:lastRenderedPageBreak/>
-        <w:t>Voer hieronder je code toe:</w:t>
-      </w:r>
-    </w:p>
-    <w:p>
-      <w:pPr>
-        <w:rPr>
-          <w:rFonts w:ascii="Courier New" w:hAnsi="Courier New" w:cs="Courier New"/>
-          <w:lang w:val="en-US"/>
-        </w:rPr>
-      </w:pPr>
-      <w:r>
-        <w:rPr>
-          <w:rFonts w:ascii="Courier New" w:hAnsi="Courier New" w:cs="Courier New"/>
-          <w:lang w:val="en-US"/>
-        </w:rPr>
-        <w:t>CODE in courier font</w:t>
-      </w:r>
-    </w:p>
-    <w:p>
-      <w:pPr>
-        <w:rPr>
-          <w:rFonts w:ascii="Courier New" w:hAnsi="Courier New" w:cs="Courier New"/>
-          <w:lang w:val="en-US"/>
-        </w:rPr>
-      </w:pPr>
-      <w:r>
-        <w:rPr>
-          <w:rFonts w:ascii="Courier New" w:hAnsi="Courier New" w:cs="Courier New"/>
-          <w:lang w:val="en-US"/>
-        </w:rPr>
-        <w:br w:type="page"/>
-      </w:r>
-    </w:p>
-    <w:p>
-      <w:pPr>
-        <w:pStyle w:val="Heading1"/>
-      </w:pPr>
-      <w:r>
-        <w:lastRenderedPageBreak/>
-        <w:t>Opgave B</w:t>
-      </w:r>
-      <w:r>
-        <w:t>3.B</w:t>
-      </w:r>
-      <w:r>
-        <w:t xml:space="preserve"> </w:t>
-      </w:r>
-      <w:proofErr w:type="spellStart"/>
-      <w:r>
-        <w:t>Halfwaardedikte</w:t>
-      </w:r>
-      <w:proofErr w:type="spellEnd"/>
-      <w:r>
-        <w:t xml:space="preserve"> II</w:t>
-      </w:r>
-      <w:r>
-        <w:t>I</w:t>
-      </w:r>
-    </w:p>
-    <w:p>
-      <w:pPr>
-        <w:rPr>
-          <w:rFonts w:cs="Courier New"/>
-        </w:rPr>
-      </w:pPr>
-    </w:p>
-    <w:p>
-      <w:pPr>
-        <w:rPr>
-          <w:rFonts w:cs="Courier New"/>
-          <w:b/>
-        </w:rPr>
-      </w:pPr>
-      <w:r>
-        <w:rPr>
-          <w:rFonts w:cs="Courier New"/>
-          <w:b/>
-        </w:rPr>
-        <w:t>Maak een plot met de datapunten, foutenvlaggen en het gefitte resultaat.</w:t>
-      </w:r>
-    </w:p>
-    <w:p>
-      <w:pPr>
-        <w:rPr>
-          <w:rFonts w:cs="Courier New"/>
-        </w:rPr>
-      </w:pPr>
-      <w:r>
-        <w:rPr>
-          <w:rFonts w:cs="Courier New"/>
-        </w:rPr>
-        <w:t>Plot</w:t>
-      </w:r>
-    </w:p>
-    <w:p>
-      <w:pPr>
-        <w:rPr>
-          <w:rFonts w:cs="Courier New"/>
-          <w:b/>
-        </w:rPr>
-      </w:pPr>
-      <w:r>
-        <w:rPr>
-          <w:rFonts w:cs="Courier New"/>
-          <w:b/>
-        </w:rPr>
-        <w:t>Wat is</w:t>
-      </w:r>
-      <w:r>
-        <w:rPr>
-          <w:rFonts w:cs="Courier New"/>
-          <w:b/>
-        </w:rPr>
-        <w:t xml:space="preserve"> de onzekerheid op de gefitte </w:t>
-      </w:r>
-      <w:proofErr w:type="spellStart"/>
-      <w:r>
-        <w:rPr>
-          <w:rFonts w:cs="Courier New"/>
-          <w:b/>
-        </w:rPr>
-        <w:t>d</w:t>
-      </w:r>
-      <w:r>
-        <w:rPr>
-          <w:rFonts w:cs="Courier New"/>
-          <w:b/>
-          <w:vertAlign w:val="subscript"/>
-        </w:rPr>
-        <w:t>half</w:t>
-      </w:r>
-      <w:proofErr w:type="spellEnd"/>
-      <w:r>
-        <w:rPr>
-          <w:rFonts w:cs="Courier New"/>
-          <w:b/>
-        </w:rPr>
-        <w:t>?</w:t>
-      </w:r>
-    </w:p>
-    <w:p>
-      <w:pPr>
-        <w:rPr>
-          <w:rFonts w:cs="Courier New"/>
-        </w:rPr>
-      </w:pPr>
-      <w:r>
-        <w:rPr>
-          <w:rFonts w:cs="Courier New"/>
-        </w:rPr>
-        <w:t>Antwoord</w:t>
-      </w:r>
-    </w:p>
-    <w:p>
-      <w:pPr>
-        <w:rPr>
-          <w:rFonts w:cs="Courier New"/>
-          <w:b/>
-        </w:rPr>
-      </w:pPr>
-      <w:r>
-        <w:rPr>
-          <w:rFonts w:cs="Courier New"/>
-          <w:b/>
-        </w:rPr>
-        <w:t>Zijn de twee parameters gecorreleerd? Wat betekent dat?</w:t>
-      </w:r>
-    </w:p>
-    <w:p>
-      <w:pPr>
-        <w:rPr>
-          <w:rFonts w:cs="Courier New"/>
-        </w:rPr>
-      </w:pPr>
-      <w:r>
-        <w:rPr>
-          <w:rFonts w:cs="Courier New"/>
-        </w:rPr>
-        <w:t>Antwoord</w:t>
-      </w:r>
-    </w:p>
-    <w:p>
-      <w:pPr>
-        <w:rPr>
-          <w:rFonts w:cs="Courier New"/>
-          <w:b/>
-        </w:rPr>
-      </w:pPr>
-      <w:r>
-        <w:rPr>
-          <w:rFonts w:cs="Courier New"/>
-          <w:b/>
-        </w:rPr>
-        <w:t xml:space="preserve">Is de gefitte </w:t>
-      </w:r>
-      <w:proofErr w:type="spellStart"/>
-      <w:r>
-        <w:rPr>
-          <w:rFonts w:cs="Courier New"/>
-          <w:b/>
-        </w:rPr>
-        <w:t>d</w:t>
-      </w:r>
-      <w:r>
-        <w:rPr>
-          <w:rFonts w:cs="Courier New"/>
-          <w:b/>
-          <w:vertAlign w:val="subscript"/>
-        </w:rPr>
-        <w:t>half</w:t>
-      </w:r>
-      <w:proofErr w:type="spellEnd"/>
-      <w:r>
-        <w:rPr>
-          <w:rFonts w:cs="Courier New"/>
-          <w:b/>
-        </w:rPr>
-        <w:t xml:space="preserve"> zuiver of onzuiver? Bedenk een methode om dit te onderzoeken en voer hem uit.</w:t>
+          <w:rFonts w:cs="Courier New"/>
+          <w:b/>
+        </w:rPr>
+        <w:t xml:space="preserve"> Bedenk een methode om dit te onderzoeken en voer hem uit.</w:t>
       </w:r>
     </w:p>
     <w:p>
@@ -594,16 +534,8 @@
         <w:rPr>
           <w:rFonts w:ascii="Courier New" w:hAnsi="Courier New" w:cs="Courier New"/>
         </w:rPr>
-        <w:t xml:space="preserve">Code in </w:t>
-      </w:r>
-      <w:proofErr w:type="spellStart"/>
-      <w:r>
-        <w:rPr>
-          <w:rFonts w:ascii="Courier New" w:hAnsi="Courier New" w:cs="Courier New"/>
-        </w:rPr>
-        <w:t>courier</w:t>
-      </w:r>
-      <w:proofErr w:type="spellEnd"/>
+        <w:t>Code in courier</w:t>
+      </w:r>
     </w:p>
     <w:sectPr>
       <w:headerReference w:type="default" r:id="rId7"/>
@@ -1498,7 +1430,7 @@
   <a:extraClrSchemeLst/>
   <a:extLst>
     <a:ext uri="{05A4C25C-085E-4340-85A3-A5531E510DB2}">
-      <thm15:themeFamily xmlns:thm15="http://schemas.microsoft.com/office/thememl/2012/main" xmlns="" name="Office Theme" id="{62F939B6-93AF-4DB8-9C6B-D6C7DFDC589F}" vid="{4A3C46E8-61CC-4603-A589-7422A47A8E4A}"/>
+      <thm15:themeFamily xmlns="" xmlns:thm15="http://schemas.microsoft.com/office/thememl/2012/main" name="Office Theme" id="{62F939B6-93AF-4DB8-9C6B-D6C7DFDC589F}" vid="{4A3C46E8-61CC-4603-A589-7422A47A8E4A}"/>
     </a:ext>
   </a:extLst>
 </a:theme>

</xml_diff>